<commit_message>
Updating help text and rubric.
</commit_message>
<xml_diff>
--- a/docs/CodeEvaluationRubric-DesignGuidelines.docx
+++ b/docs/CodeEvaluationRubric-DesignGuidelines.docx
@@ -539,7 +539,150 @@
         <w:rPr>
           <w:rtl w:val="0"/>
         </w:rPr>
+        <w:t xml:space="preserve">Function Naming:</w:t>
+      </w:r>
+    </w:p>
+    <w:p>
+      <w:pPr>
+        <w:numPr>
+          <w:ilvl w:val="1"/>
+          <w:numId w:val="1"/>
+        </w:numPr>
+        <w:ind w:left="1440" w:hanging="360"/>
+      </w:pPr>
+      <w:r>
+        <w:rPr>
+          <w:rtl w:val="0"/>
+        </w:rPr>
         <w:t xml:space="preserve">Function names should clearly and accurately reflect their behavior.</w:t>
+      </w:r>
+    </w:p>
+    <w:p>
+      <w:pPr>
+        <w:numPr>
+          <w:ilvl w:val="1"/>
+          <w:numId w:val="1"/>
+        </w:numPr>
+        <w:ind w:left="1440" w:hanging="360"/>
+      </w:pPr>
+      <w:r>
+        <w:rPr>
+          <w:rtl w:val="0"/>
+        </w:rPr>
+        <w:t xml:space="preserve">Function names, behavior, and documentation must be tightly aligned.</w:t>
+      </w:r>
+    </w:p>
+    <w:p>
+      <w:pPr>
+        <w:numPr>
+          <w:ilvl w:val="1"/>
+          <w:numId w:val="1"/>
+        </w:numPr>
+        <w:ind w:left="1440" w:hanging="360"/>
+      </w:pPr>
+      <w:r>
+        <w:rPr>
+          <w:rtl w:val="0"/>
+        </w:rPr>
+        <w:t xml:space="preserve">Normalization Functions:</w:t>
+      </w:r>
+    </w:p>
+    <w:p>
+      <w:pPr>
+        <w:numPr>
+          <w:ilvl w:val="2"/>
+          <w:numId w:val="1"/>
+        </w:numPr>
+        <w:ind w:left="2160" w:hanging="360"/>
+      </w:pPr>
+      <w:r>
+        <w:rPr>
+          <w:rtl w:val="0"/>
+        </w:rPr>
+        <w:t xml:space="preserve">Functions whose purpose is to transform input into a canonical form so downstream logic does not need to care about superficial differences should include the word normalize or a clear synonym (e.g. canonicalize, coerce) in their name.</w:t>
+      </w:r>
+    </w:p>
+    <w:p>
+      <w:pPr>
+        <w:numPr>
+          <w:ilvl w:val="1"/>
+          <w:numId w:val="1"/>
+        </w:numPr>
+        <w:ind w:left="1440" w:hanging="360"/>
+      </w:pPr>
+      <w:r>
+        <w:rPr>
+          <w:rtl w:val="0"/>
+        </w:rPr>
+        <w:t xml:space="preserve">Boolean Predicate Functions:</w:t>
+      </w:r>
+    </w:p>
+    <w:p>
+      <w:pPr>
+        <w:numPr>
+          <w:ilvl w:val="2"/>
+          <w:numId w:val="1"/>
+        </w:numPr>
+        <w:ind w:left="2160" w:hanging="360"/>
+      </w:pPr>
+      <w:r>
+        <w:rPr>
+          <w:rtl w:val="0"/>
+        </w:rPr>
+        <w:t xml:space="preserve">When a function's primary purpose is enforcing or validating conditions, naming should reflect that intent, even if a boolean is returned.</w:t>
+      </w:r>
+    </w:p>
+    <w:p>
+      <w:pPr>
+        <w:numPr>
+          <w:ilvl w:val="2"/>
+          <w:numId w:val="1"/>
+        </w:numPr>
+        <w:ind w:left="2160" w:hanging="360"/>
+      </w:pPr>
+      <w:r>
+        <w:rPr>
+          <w:rtl w:val="0"/>
+        </w:rPr>
+        <w:t xml:space="preserve">Under this rubric, boolean-returning functions that perform validation, may raise errors, enforce conditions, or produce observable side effects should start with check_ or another explicit verb such as validate_ or ensure_.</w:t>
+      </w:r>
+    </w:p>
+    <w:p>
+      <w:pPr>
+        <w:numPr>
+          <w:ilvl w:val="2"/>
+          <w:numId w:val="1"/>
+        </w:numPr>
+        <w:ind w:left="2160" w:hanging="360"/>
+      </w:pPr>
+      <w:r>
+        <w:rPr>
+          <w:rtl w:val="0"/>
+        </w:rPr>
+        <w:t xml:space="preserve">Pure boolean predicates without side effects should use conventional prefixes such as is_, has_, or can_.</w:t>
+      </w:r>
+    </w:p>
+    <w:p>
+      <w:pPr>
+        <w:numPr>
+          <w:ilvl w:val="1"/>
+          <w:numId w:val="1"/>
+        </w:numPr>
+        <w:ind w:left="1440" w:hanging="360"/>
+      </w:pPr>
+      <w:r>
+        <w:rPr>
+          <w:b w:val="1"/>
+          <w:bCs w:val="1"/>
+          <w:rtl w:val="0"/>
+        </w:rPr>
+        <w:t xml:space="preserve">Evaluator Heuristic:</w:t>
+      </w:r>
+      <w:r>
+        <w:rPr>
+          <w:rtl w:val="0"/>
+        </w:rPr>
+        <w:t xml:space="preserve"> Evaluator Heuristic: If the function's name, behavior, and documentation do not make its intent obvious, then clarity has likely been sacrificed for brevity or convenience. Simple, explicit names that reduce the need to read surrounding code are preferred to clever, compact, or context-dependent ones. When in doubt, evaluators should be pedantic in service of readability.</w:t>
       </w:r>
     </w:p>
     <w:p>
@@ -549,27 +692,15 @@
           <w:numId w:val="1"/>
         </w:numPr>
         <w:ind w:left="720" w:hanging="360"/>
-      </w:pPr>
-      <w:r>
-        <w:rPr>
-          <w:rtl w:val="0"/>
-        </w:rPr>
-        <w:t xml:space="preserve">Function names, behavior, and documentation must be tightly aligned.</w:t>
-      </w:r>
-    </w:p>
-    <w:p>
-      <w:pPr>
-        <w:numPr>
-          <w:ilvl w:val="0"/>
-          <w:numId w:val="1"/>
-        </w:numPr>
-        <w:ind w:left="720" w:hanging="360"/>
-      </w:pPr>
-      <w:r>
-        <w:rPr>
-          <w:rtl w:val="0"/>
-        </w:rPr>
-        <w:t xml:space="preserve">Normalization Functions:</w:t>
+        <w:rPr>
+          <w:u w:val="none"/>
+        </w:rPr>
+      </w:pPr>
+      <w:r>
+        <w:rPr>
+          <w:rtl w:val="0"/>
+        </w:rPr>
+        <w:t xml:space="preserve">Variable Naming:</w:t>
       </w:r>
     </w:p>
     <w:p>
@@ -579,27 +710,15 @@
           <w:numId w:val="1"/>
         </w:numPr>
         <w:ind w:left="1440" w:hanging="360"/>
-      </w:pPr>
-      <w:r>
-        <w:rPr>
-          <w:rtl w:val="0"/>
-        </w:rPr>
-        <w:t xml:space="preserve">Functions whose purpose is to transform input into a canonical form so downstream logic does not need to care about superficial differences should include the word normalize or a clear synonym (e.g. canonicalize, coerce) in their name.</w:t>
-      </w:r>
-    </w:p>
-    <w:p>
-      <w:pPr>
-        <w:numPr>
-          <w:ilvl w:val="0"/>
-          <w:numId w:val="1"/>
-        </w:numPr>
-        <w:ind w:left="720" w:hanging="360"/>
-      </w:pPr>
-      <w:r>
-        <w:rPr>
-          <w:rtl w:val="0"/>
-        </w:rPr>
-        <w:t xml:space="preserve">Boolean Predicate Functions:</w:t>
+        <w:rPr>
+          <w:u w:val="none"/>
+        </w:rPr>
+      </w:pPr>
+      <w:r>
+        <w:rPr>
+          <w:rtl w:val="0"/>
+        </w:rPr>
+        <w:t xml:space="preserve">Variable names (including loop variables and comprehension bindings) should be chosen to communicate role and meaning, not merely satisfy syntax.</w:t>
       </w:r>
     </w:p>
     <w:p>
@@ -609,12 +728,15 @@
           <w:numId w:val="1"/>
         </w:numPr>
         <w:ind w:left="1440" w:hanging="360"/>
-      </w:pPr>
-      <w:r>
-        <w:rPr>
-          <w:rtl w:val="0"/>
-        </w:rPr>
-        <w:t xml:space="preserve">When a function's primary purpose is enforcing or validating conditions, naming should reflect that intent, even if a boolean is returned.</w:t>
+        <w:rPr>
+          <w:u w:val="none"/>
+        </w:rPr>
+      </w:pPr>
+      <w:r>
+        <w:rPr>
+          <w:rtl w:val="0"/>
+        </w:rPr>
+        <w:t xml:space="preserve">Prefer descriptive, domain-relevant names over abbreviated or opaque names unless the abbreviation is a widely understood term in context.</w:t>
       </w:r>
     </w:p>
     <w:p>
@@ -624,12 +746,45 @@
           <w:numId w:val="1"/>
         </w:numPr>
         <w:ind w:left="1440" w:hanging="360"/>
-      </w:pPr>
-      <w:r>
-        <w:rPr>
-          <w:rtl w:val="0"/>
-        </w:rPr>
-        <w:t xml:space="preserve">Under this rubric, boolean-returning functions that perform validation, may raise errors, enforce conditions, or produce observable side effects should start with check_ or another explicit verb such as validate_ or ensure_.</w:t>
+        <w:rPr>
+          <w:u w:val="none"/>
+        </w:rPr>
+      </w:pPr>
+      <w:r>
+        <w:rPr>
+          <w:rtl w:val="0"/>
+        </w:rPr>
+        <w:t xml:space="preserve">Avoid single-letter names except where convention strongly applies and readability is not harmed. Acceptable conventional cases include:</w:t>
+      </w:r>
+    </w:p>
+    <w:p>
+      <w:pPr>
+        <w:numPr>
+          <w:ilvl w:val="2"/>
+          <w:numId w:val="1"/>
+        </w:numPr>
+        <w:ind w:left="2160" w:hanging="360"/>
+      </w:pPr>
+      <w:r>
+        <w:rPr>
+          <w:rtl w:val="0"/>
+        </w:rPr>
+        <w:t xml:space="preserve">File handles in a with open(...) block (e.g., as f)</w:t>
+      </w:r>
+    </w:p>
+    <w:p>
+      <w:pPr>
+        <w:numPr>
+          <w:ilvl w:val="2"/>
+          <w:numId w:val="1"/>
+        </w:numPr>
+        <w:ind w:left="2160" w:hanging="360"/>
+      </w:pPr>
+      <w:r>
+        <w:rPr>
+          <w:rtl w:val="0"/>
+        </w:rPr>
+        <w:t xml:space="preserve">The throwaway name _ for intentionally unused values</w:t>
       </w:r>
     </w:p>
     <w:p>
@@ -639,30 +794,15 @@
           <w:numId w:val="1"/>
         </w:numPr>
         <w:ind w:left="1440" w:hanging="360"/>
-      </w:pPr>
-      <w:r>
-        <w:rPr>
-          <w:rtl w:val="0"/>
-        </w:rPr>
-        <w:t xml:space="preserve">Pure boolean predicates without side effects should use conventional prefixes such as is_, has_, or can_.</w:t>
-      </w:r>
-    </w:p>
-    <w:p>
-      <w:pPr>
-        <w:numPr>
-          <w:ilvl w:val="0"/>
-          <w:numId w:val="1"/>
-        </w:numPr>
-        <w:ind w:left="720" w:hanging="360"/>
-        <w:rPr>
-          <w:u w:val="none"/>
-        </w:rPr>
-      </w:pPr>
-      <w:r>
-        <w:rPr>
-          <w:rtl w:val="0"/>
-        </w:rPr>
-        <w:t xml:space="preserve">Local Variable Naming:</w:t>
+        <w:rPr>
+          <w:u w:val="none"/>
+        </w:rPr>
+      </w:pPr>
+      <w:r>
+        <w:rPr>
+          <w:rtl w:val="0"/>
+        </w:rPr>
+        <w:t xml:space="preserve">Comprehension variables must follow the same naming standards as ordinary variables. In particular, the bound variable should reflect what each element represents, and names should not shadow built-ins or common standard-library identifiers unless explicitly justified.</w:t>
       </w:r>
     </w:p>
     <w:p>
@@ -672,15 +812,12 @@
           <w:numId w:val="1"/>
         </w:numPr>
         <w:ind w:left="1440" w:hanging="360"/>
-        <w:rPr>
-          <w:u w:val="none"/>
-        </w:rPr>
-      </w:pPr>
-      <w:r>
-        <w:rPr>
-          <w:rtl w:val="0"/>
-        </w:rPr>
-        <w:t xml:space="preserve">Local variable names (including loop variables and comprehension bindings) should be chosen to communicate role and meaning, not merely satisfy syntax.</w:t>
+      </w:pPr>
+      <w:r>
+        <w:rPr>
+          <w:rtl w:val="0"/>
+        </w:rPr>
+        <w:t xml:space="preserve">Constants should generally use UPPER_SNAKE_CASE when they are semantically constant.</w:t>
       </w:r>
     </w:p>
     <w:p>
@@ -696,90 +833,6 @@
       </w:pPr>
       <w:r>
         <w:rPr>
-          <w:rtl w:val="0"/>
-        </w:rPr>
-        <w:t xml:space="preserve">Prefer descriptive, domain-relevant names over abbreviated or opaque names unless the abbreviation is a widely understood term in context.</w:t>
-      </w:r>
-    </w:p>
-    <w:p>
-      <w:pPr>
-        <w:numPr>
-          <w:ilvl w:val="1"/>
-          <w:numId w:val="1"/>
-        </w:numPr>
-        <w:ind w:left="1440" w:hanging="360"/>
-        <w:rPr>
-          <w:u w:val="none"/>
-        </w:rPr>
-      </w:pPr>
-      <w:r>
-        <w:rPr>
-          <w:rtl w:val="0"/>
-        </w:rPr>
-        <w:t xml:space="preserve">Avoid single-letter names except where convention strongly applies and readability is not harmed. Acceptable conventional cases include:</w:t>
-      </w:r>
-    </w:p>
-    <w:p>
-      <w:pPr>
-        <w:numPr>
-          <w:ilvl w:val="2"/>
-          <w:numId w:val="1"/>
-        </w:numPr>
-        <w:ind w:left="2160" w:hanging="360"/>
-      </w:pPr>
-      <w:r>
-        <w:rPr>
-          <w:rtl w:val="0"/>
-        </w:rPr>
-        <w:t xml:space="preserve">File handles in a with open(...) block (e.g., as f)</w:t>
-      </w:r>
-    </w:p>
-    <w:p>
-      <w:pPr>
-        <w:numPr>
-          <w:ilvl w:val="2"/>
-          <w:numId w:val="1"/>
-        </w:numPr>
-        <w:ind w:left="2160" w:hanging="360"/>
-      </w:pPr>
-      <w:r>
-        <w:rPr>
-          <w:rtl w:val="0"/>
-        </w:rPr>
-        <w:t xml:space="preserve">The throwaway name _ for intentionally unused values</w:t>
-      </w:r>
-    </w:p>
-    <w:p>
-      <w:pPr>
-        <w:numPr>
-          <w:ilvl w:val="1"/>
-          <w:numId w:val="1"/>
-        </w:numPr>
-        <w:ind w:left="1440" w:hanging="360"/>
-        <w:rPr>
-          <w:u w:val="none"/>
-        </w:rPr>
-      </w:pPr>
-      <w:r>
-        <w:rPr>
-          <w:rtl w:val="0"/>
-        </w:rPr>
-        <w:t xml:space="preserve">Comprehension variables must follow the same naming standards as ordinary locals. In particular, the bound variable should reflect what each element represents, and names should not shadow built-ins or common standard-library identifiers unless explicitly justified.</w:t>
-      </w:r>
-    </w:p>
-    <w:p>
-      <w:pPr>
-        <w:numPr>
-          <w:ilvl w:val="1"/>
-          <w:numId w:val="1"/>
-        </w:numPr>
-        <w:ind w:left="1440" w:hanging="360"/>
-        <w:rPr>
-          <w:u w:val="none"/>
-        </w:rPr>
-      </w:pPr>
-      <w:r>
-        <w:rPr>
           <w:b w:val="1"/>
           <w:bCs w:val="1"/>
           <w:rtl w:val="0"/>
@@ -790,7 +843,7 @@
         <w:rPr>
           <w:rtl w:val="0"/>
         </w:rPr>
-        <w:t xml:space="preserve"> If a reader must scan surrounding lines to infer what a local represents, the name is likely too generic.</w:t>
+        <w:t xml:space="preserve"> If a reader must examine surrounding lines of code to understand what a variable represents or why it exists, then clarity has likely been sacrificed for brevity or convenience. Variable names that make their role obvious at the point of use are preferred to shorter, context-dependent, or overly generic names; when in doubt, evaluators should be pedantic in service of readability.</w:t>
       </w:r>
     </w:p>
     <w:p>

</xml_diff>